<commit_message>
new version from palomina
</commit_message>
<xml_diff>
--- a/docs/Storing and Retrieving Data Overview-1.docx
+++ b/docs/Storing and Retrieving Data Overview-1.docx
@@ -12,6 +12,8 @@
           <w:szCs w:val="32"/>
         </w:rPr>
       </w:pPr>
+      <w:bookmarkStart w:id="0" w:name="_GoBack"/>
+      <w:bookmarkEnd w:id="0"/>
       <w:r>
         <w:rPr>
           <w:rFonts w:ascii="Avenir Heavy" w:hAnsi="Avenir Heavy" w:cs="Arial"/>
@@ -365,7 +367,7 @@
           <w:sz w:val="20"/>
           <w:szCs w:val="20"/>
         </w:rPr>
-        <w:t>Storing, managing, and processing datasets are foundational to both applied computer science and data science. Indeed, successful deployment of data science in any organization is closely tied to how data are stored and processed. This course introduces the fundamentals of data storage, retrieval, and processing systems</w:t>
+        <w:t xml:space="preserve">Storing, managing, and processing datasets are foundational to both applied computer science and data science. Indeed, successful deployment of data science in any organization is closely tied to how data </w:t>
       </w:r>
       <w:r>
         <w:rPr>
@@ -374,6 +376,24 @@
           <w:sz w:val="20"/>
           <w:szCs w:val="20"/>
         </w:rPr>
+        <w:t>is</w:t>
+      </w:r>
+      <w:r>
+        <w:rPr>
+          <w:rFonts w:ascii="Avenir Light" w:hAnsi="Avenir Light" w:cs="Arial"/>
+          <w:color w:val="282828"/>
+          <w:sz w:val="20"/>
+          <w:szCs w:val="20"/>
+        </w:rPr>
+        <w:t xml:space="preserve"> stored and processed. This course introduces the fundamentals of data storage, retrieval, and processing systems</w:t>
+      </w:r>
+      <w:r>
+        <w:rPr>
+          <w:rFonts w:ascii="Avenir Light" w:hAnsi="Avenir Light" w:cs="Arial"/>
+          <w:color w:val="282828"/>
+          <w:sz w:val="20"/>
+          <w:szCs w:val="20"/>
+        </w:rPr>
         <w:t xml:space="preserve"> in the context of common data analytics processing needs</w:t>
       </w:r>
       <w:r>
@@ -383,7 +403,7 @@
           <w:sz w:val="20"/>
           <w:szCs w:val="20"/>
         </w:rPr>
-        <w:t>. As these fundamentals are introduced, exemplary technologies will be used to illustrate how storage and processing ar</w:t>
+        <w:t xml:space="preserve">. As these fundamentals are introduced, </w:t>
       </w:r>
       <w:r>
         <w:rPr>
@@ -392,7 +412,52 @@
           <w:sz w:val="20"/>
           <w:szCs w:val="20"/>
         </w:rPr>
-        <w:t xml:space="preserve">chitectures can be constructed. </w:t>
+        <w:t>representative</w:t>
+      </w:r>
+      <w:r>
+        <w:rPr>
+          <w:rFonts w:ascii="Avenir Light" w:hAnsi="Avenir Light" w:cs="Arial"/>
+          <w:color w:val="282828"/>
+          <w:sz w:val="20"/>
+          <w:szCs w:val="20"/>
+        </w:rPr>
+        <w:t xml:space="preserve"> technologies will be used to illustrate how </w:t>
+      </w:r>
+      <w:r>
+        <w:rPr>
+          <w:rFonts w:ascii="Avenir Light" w:hAnsi="Avenir Light" w:cs="Arial"/>
+          <w:color w:val="282828"/>
+          <w:sz w:val="20"/>
+          <w:szCs w:val="20"/>
+        </w:rPr>
+        <w:t xml:space="preserve">to construct </w:t>
+      </w:r>
+      <w:r>
+        <w:rPr>
+          <w:rFonts w:ascii="Avenir Light" w:hAnsi="Avenir Light" w:cs="Arial"/>
+          <w:color w:val="282828"/>
+          <w:sz w:val="20"/>
+          <w:szCs w:val="20"/>
+        </w:rPr>
+        <w:t>storage and processing ar</w:t>
+      </w:r>
+      <w:r>
+        <w:rPr>
+          <w:rFonts w:ascii="Avenir Light" w:hAnsi="Avenir Light" w:cs="Arial"/>
+          <w:color w:val="282828"/>
+          <w:sz w:val="20"/>
+          <w:szCs w:val="20"/>
+        </w:rPr>
+        <w:t>chitectures</w:t>
+      </w:r>
+      <w:r>
+        <w:rPr>
+          <w:rFonts w:ascii="Avenir Light" w:hAnsi="Avenir Light" w:cs="Arial"/>
+          <w:color w:val="282828"/>
+          <w:sz w:val="20"/>
+          <w:szCs w:val="20"/>
+        </w:rPr>
+        <w:t xml:space="preserve">. </w:t>
       </w:r>
       <w:r>
         <w:rPr>
@@ -483,7 +548,7 @@
           <w:sz w:val="20"/>
           <w:szCs w:val="20"/>
         </w:rPr>
-        <w:t>, streaming analytics solutions, and graph processing.</w:t>
+        <w:t xml:space="preserve">, </w:t>
       </w:r>
       <w:r>
         <w:rPr>
@@ -492,7 +557,79 @@
           <w:sz w:val="20"/>
           <w:szCs w:val="20"/>
         </w:rPr>
-        <w:t xml:space="preserve"> Students should consider both small and large datasets because both are equally important, both justifying different trade-offs. Exercises and examples will consider both simple and complex data structures, as well as data ranges from clean and structured to dirty and unstructured.</w:t>
+        <w:t xml:space="preserve">to streaming analytics solutions </w:t>
+      </w:r>
+      <w:r>
+        <w:rPr>
+          <w:rFonts w:ascii="Avenir Light" w:hAnsi="Avenir Light" w:cs="Arial"/>
+          <w:color w:val="282828"/>
+          <w:sz w:val="20"/>
+          <w:szCs w:val="20"/>
+        </w:rPr>
+        <w:t>and graph processing.</w:t>
+      </w:r>
+      <w:r>
+        <w:rPr>
+          <w:rFonts w:ascii="Avenir Light" w:hAnsi="Avenir Light" w:cs="Arial"/>
+          <w:color w:val="282828"/>
+          <w:sz w:val="20"/>
+          <w:szCs w:val="20"/>
+        </w:rPr>
+        <w:t xml:space="preserve"> Students </w:t>
+      </w:r>
+      <w:r>
+        <w:rPr>
+          <w:rFonts w:ascii="Avenir Light" w:hAnsi="Avenir Light" w:cs="Arial"/>
+          <w:color w:val="282828"/>
+          <w:sz w:val="20"/>
+          <w:szCs w:val="20"/>
+        </w:rPr>
+        <w:t>will</w:t>
+      </w:r>
+      <w:r>
+        <w:rPr>
+          <w:rFonts w:ascii="Avenir Light" w:hAnsi="Avenir Light" w:cs="Arial"/>
+          <w:color w:val="282828"/>
+          <w:sz w:val="20"/>
+          <w:szCs w:val="20"/>
+        </w:rPr>
+        <w:t xml:space="preserve"> consider both small and large datasets because both are eq</w:t>
+      </w:r>
+      <w:r>
+        <w:rPr>
+          <w:rFonts w:ascii="Avenir Light" w:hAnsi="Avenir Light" w:cs="Arial"/>
+          <w:color w:val="282828"/>
+          <w:sz w:val="20"/>
+          <w:szCs w:val="20"/>
+        </w:rPr>
+        <w:t>ually important and both justify</w:t>
+      </w:r>
+      <w:r>
+        <w:rPr>
+          <w:rFonts w:ascii="Avenir Light" w:hAnsi="Avenir Light" w:cs="Arial"/>
+          <w:color w:val="282828"/>
+          <w:sz w:val="20"/>
+          <w:szCs w:val="20"/>
+        </w:rPr>
+        <w:t xml:space="preserve"> different trade-offs. Exercises and examples will consider both simple and complex data structures, as well as data </w:t>
+      </w:r>
+      <w:r>
+        <w:rPr>
+          <w:rFonts w:ascii="Avenir Light" w:hAnsi="Avenir Light" w:cs="Arial"/>
+          <w:color w:val="282828"/>
+          <w:sz w:val="20"/>
+          <w:szCs w:val="20"/>
+        </w:rPr>
+        <w:t xml:space="preserve">that is both clean and structured and </w:t>
+      </w:r>
+      <w:r>
+        <w:rPr>
+          <w:rFonts w:ascii="Avenir Light" w:hAnsi="Avenir Light" w:cs="Arial"/>
+          <w:color w:val="282828"/>
+          <w:sz w:val="20"/>
+          <w:szCs w:val="20"/>
+        </w:rPr>
+        <w:t>dirty and unstructured.</w:t>
       </w:r>
       <w:r>
         <w:rPr>
@@ -628,7 +765,16 @@
           <w:sz w:val="20"/>
           <w:szCs w:val="20"/>
         </w:rPr>
-        <w:t>Streaming data applications | Cube Technology</w:t>
+        <w:t>Streaming Data A</w:t>
+      </w:r>
+      <w:r>
+        <w:rPr>
+          <w:rFonts w:ascii="Avenir Light" w:hAnsi="Avenir Light" w:cs="Arial"/>
+          <w:color w:val="000000"/>
+          <w:sz w:val="20"/>
+          <w:szCs w:val="20"/>
+        </w:rPr>
+        <w:t>pplications | Cube Technology</w:t>
       </w:r>
     </w:p>
     <w:p>
@@ -955,7 +1101,16 @@
           <w:sz w:val="20"/>
           <w:szCs w:val="20"/>
         </w:rPr>
-        <w:t>Understand why the needs for storing and retrieving data are changing</w:t>
+        <w:t>Discuss</w:t>
+      </w:r>
+      <w:r>
+        <w:rPr>
+          <w:rFonts w:ascii="Avenir Light" w:hAnsi="Avenir Light" w:cs="Arial"/>
+          <w:color w:val="000000"/>
+          <w:sz w:val="20"/>
+          <w:szCs w:val="20"/>
+        </w:rPr>
+        <w:t xml:space="preserve"> why the needs for storing and retrieving data are changing</w:t>
       </w:r>
     </w:p>
     <w:p>
@@ -988,7 +1143,16 @@
           <w:sz w:val="20"/>
           <w:szCs w:val="20"/>
         </w:rPr>
-        <w:t xml:space="preserve">onsiderations of dimension and scaling and the relationship between data size, storage </w:t>
+        <w:t xml:space="preserve">onsider </w:t>
+      </w:r>
+      <w:r>
+        <w:rPr>
+          <w:rFonts w:ascii="Avenir Light" w:hAnsi="Avenir Light" w:cs="Arial"/>
+          <w:color w:val="000000"/>
+          <w:sz w:val="20"/>
+          <w:szCs w:val="20"/>
+        </w:rPr>
+        <w:t xml:space="preserve">dimension and scaling and the relationship between data size, storage </w:t>
       </w:r>
       <w:r>
         <w:rPr>
@@ -1030,7 +1194,25 @@
           <w:sz w:val="20"/>
           <w:szCs w:val="20"/>
         </w:rPr>
-        <w:t>Understand the basic metrics for platform scale and performance.</w:t>
+        <w:t>Learn</w:t>
+      </w:r>
+      <w:r>
+        <w:rPr>
+          <w:rFonts w:ascii="Avenir Light" w:hAnsi="Avenir Light" w:cs="Arial"/>
+          <w:color w:val="000000"/>
+          <w:sz w:val="20"/>
+          <w:szCs w:val="20"/>
+        </w:rPr>
+        <w:t xml:space="preserve"> the basic metrics for</w:t>
+      </w:r>
+      <w:r>
+        <w:rPr>
+          <w:rFonts w:ascii="Avenir Light" w:hAnsi="Avenir Light" w:cs="Arial"/>
+          <w:color w:val="000000"/>
+          <w:sz w:val="20"/>
+          <w:szCs w:val="20"/>
+        </w:rPr>
+        <w:t xml:space="preserve"> platform scale and performance</w:t>
       </w:r>
     </w:p>
     <w:p>
@@ -1128,7 +1310,25 @@
           <w:sz w:val="20"/>
           <w:szCs w:val="20"/>
         </w:rPr>
-        <w:t>how data are structured and defined and how schemas are modeled</w:t>
+        <w:t xml:space="preserve">how data </w:t>
+      </w:r>
+      <w:r>
+        <w:rPr>
+          <w:rFonts w:ascii="Avenir Light" w:hAnsi="Avenir Light" w:cs="Arial"/>
+          <w:color w:val="000000"/>
+          <w:sz w:val="20"/>
+          <w:szCs w:val="20"/>
+        </w:rPr>
+        <w:t>is</w:t>
+      </w:r>
+      <w:r>
+        <w:rPr>
+          <w:rFonts w:ascii="Avenir Light" w:hAnsi="Avenir Light" w:cs="Arial"/>
+          <w:color w:val="000000"/>
+          <w:sz w:val="20"/>
+          <w:szCs w:val="20"/>
+        </w:rPr>
+        <w:t xml:space="preserve"> structured and defined and how schemas are modeled</w:t>
       </w:r>
     </w:p>
     <w:p>
@@ -1152,7 +1352,16 @@
           <w:sz w:val="20"/>
           <w:szCs w:val="20"/>
         </w:rPr>
-        <w:t>Understand e</w:t>
+        <w:t>Explore</w:t>
+      </w:r>
+      <w:r>
+        <w:rPr>
+          <w:rFonts w:ascii="Avenir Light" w:hAnsi="Avenir Light" w:cs="Arial"/>
+          <w:color w:val="000000"/>
+          <w:sz w:val="20"/>
+          <w:szCs w:val="20"/>
+        </w:rPr>
+        <w:t xml:space="preserve"> e</w:t>
       </w:r>
       <w:r>
         <w:rPr>
@@ -1179,7 +1388,7 @@
           <w:sz w:val="20"/>
           <w:szCs w:val="20"/>
         </w:rPr>
-        <w:t>for small and big data.</w:t>
+        <w:t>for small and big data</w:t>
       </w:r>
     </w:p>
     <w:p>
@@ -1203,43 +1412,16 @@
           <w:sz w:val="20"/>
           <w:szCs w:val="20"/>
         </w:rPr>
-        <w:t>Know how to i</w:t>
-      </w:r>
-      <w:r>
-        <w:rPr>
-          <w:rFonts w:ascii="Avenir Light" w:hAnsi="Avenir Light" w:cs="Arial"/>
-          <w:color w:val="000000"/>
-          <w:sz w:val="20"/>
-          <w:szCs w:val="20"/>
-        </w:rPr>
-        <w:t>ngesting</w:t>
-      </w:r>
-      <w:r>
-        <w:rPr>
-          <w:rFonts w:ascii="Avenir Light" w:hAnsi="Avenir Light" w:cs="Arial"/>
-          <w:color w:val="000000"/>
-          <w:sz w:val="20"/>
-          <w:szCs w:val="20"/>
-        </w:rPr>
-        <w:t xml:space="preserve"> and </w:t>
-      </w:r>
-      <w:r>
-        <w:rPr>
-          <w:rFonts w:ascii="Avenir Light" w:hAnsi="Avenir Light" w:cs="Arial"/>
-          <w:color w:val="000000"/>
-          <w:sz w:val="20"/>
-          <w:szCs w:val="20"/>
-        </w:rPr>
-        <w:t>move</w:t>
-      </w:r>
-      <w:r>
-        <w:rPr>
-          <w:rFonts w:ascii="Avenir Light" w:hAnsi="Avenir Light" w:cs="Arial"/>
-          <w:color w:val="000000"/>
-          <w:sz w:val="20"/>
-          <w:szCs w:val="20"/>
-        </w:rPr>
-        <w:t xml:space="preserve"> data.</w:t>
+        <w:t>Move and ingest</w:t>
+      </w:r>
+      <w:r>
+        <w:rPr>
+          <w:rFonts w:ascii="Avenir Light" w:hAnsi="Avenir Light" w:cs="Arial"/>
+          <w:color w:val="000000"/>
+          <w:sz w:val="20"/>
+          <w:szCs w:val="20"/>
+        </w:rPr>
+        <w:t xml:space="preserve"> data</w:t>
       </w:r>
     </w:p>
     <w:p>
@@ -1263,7 +1445,6 @@
           <w:sz w:val="20"/>
           <w:szCs w:val="20"/>
         </w:rPr>
-        <w:lastRenderedPageBreak/>
         <w:t>Compare and contrast methods of data processing including aggregation, grouping, and filtering</w:t>
       </w:r>
     </w:p>
@@ -1288,6 +1469,7 @@
           <w:sz w:val="20"/>
           <w:szCs w:val="20"/>
         </w:rPr>
+        <w:lastRenderedPageBreak/>
         <w:t>Understand f</w:t>
       </w:r>
       <w:r>
@@ -1321,7 +1503,25 @@
           <w:sz w:val="20"/>
           <w:szCs w:val="20"/>
         </w:rPr>
-        <w:t>Understand processing for data exploration.</w:t>
+        <w:t>Study</w:t>
+      </w:r>
+      <w:r>
+        <w:rPr>
+          <w:rFonts w:ascii="Avenir Light" w:hAnsi="Avenir Light" w:cs="Arial"/>
+          <w:color w:val="000000"/>
+          <w:sz w:val="20"/>
+          <w:szCs w:val="20"/>
+        </w:rPr>
+        <w:t xml:space="preserve"> </w:t>
+      </w:r>
+      <w:r>
+        <w:rPr>
+          <w:rFonts w:ascii="Avenir Light" w:hAnsi="Avenir Light" w:cs="Arial"/>
+          <w:color w:val="000000"/>
+          <w:sz w:val="20"/>
+          <w:szCs w:val="20"/>
+        </w:rPr>
+        <w:t>processing for data exploration</w:t>
       </w:r>
     </w:p>
     <w:p>
@@ -1444,7 +1644,16 @@
           <w:sz w:val="20"/>
           <w:szCs w:val="20"/>
         </w:rPr>
-        <w:t xml:space="preserve">Learn to build </w:t>
+        <w:t>Build</w:t>
+      </w:r>
+      <w:r>
+        <w:rPr>
+          <w:rFonts w:ascii="Avenir Light" w:hAnsi="Avenir Light" w:cs="Arial"/>
+          <w:color w:val="000000"/>
+          <w:sz w:val="20"/>
+          <w:szCs w:val="20"/>
+        </w:rPr>
+        <w:t xml:space="preserve"> </w:t>
       </w:r>
       <w:r>
         <w:rPr>
@@ -1477,7 +1686,16 @@
           <w:sz w:val="20"/>
           <w:szCs w:val="20"/>
         </w:rPr>
-        <w:t>Understand graph-based processing models</w:t>
+        <w:t>Cover</w:t>
+      </w:r>
+      <w:r>
+        <w:rPr>
+          <w:rFonts w:ascii="Avenir Light" w:hAnsi="Avenir Light" w:cs="Arial"/>
+          <w:color w:val="000000"/>
+          <w:sz w:val="20"/>
+          <w:szCs w:val="20"/>
+        </w:rPr>
+        <w:t xml:space="preserve"> graph-based processing models</w:t>
       </w:r>
     </w:p>
     <w:p>
@@ -1501,7 +1719,7 @@
           <w:sz w:val="20"/>
           <w:szCs w:val="20"/>
         </w:rPr>
-        <w:t>Learn to building data cleaning processes.</w:t>
+        <w:t>Run data cleaning processes</w:t>
       </w:r>
     </w:p>
     <w:p>
@@ -1533,7 +1751,6 @@
           <w:sz w:val="22"/>
           <w:szCs w:val="22"/>
         </w:rPr>
-        <w:lastRenderedPageBreak/>
         <w:t xml:space="preserve">Unit 4: </w:t>
       </w:r>
       <w:r>
@@ -1580,7 +1797,16 @@
           <w:sz w:val="20"/>
           <w:szCs w:val="20"/>
         </w:rPr>
-        <w:t>Understand the difference between analytics processes and making data available for users or applications</w:t>
+        <w:t>Investigate</w:t>
+      </w:r>
+      <w:r>
+        <w:rPr>
+          <w:rFonts w:ascii="Avenir Light" w:hAnsi="Avenir Light" w:cs="Arial"/>
+          <w:color w:val="000000"/>
+          <w:sz w:val="20"/>
+          <w:szCs w:val="20"/>
+        </w:rPr>
+        <w:t xml:space="preserve"> the difference between analytics processes and making data available for users or applications</w:t>
       </w:r>
     </w:p>
     <w:p>
@@ -1604,7 +1830,25 @@
           <w:sz w:val="20"/>
           <w:szCs w:val="20"/>
         </w:rPr>
-        <w:t>Processing needs for ML pipelines.</w:t>
+        <w:t>Describe p</w:t>
+      </w:r>
+      <w:r>
+        <w:rPr>
+          <w:rFonts w:ascii="Avenir Light" w:hAnsi="Avenir Light" w:cs="Arial"/>
+          <w:color w:val="000000"/>
+          <w:sz w:val="20"/>
+          <w:szCs w:val="20"/>
+        </w:rPr>
+        <w:t>r</w:t>
+      </w:r>
+      <w:r>
+        <w:rPr>
+          <w:rFonts w:ascii="Avenir Light" w:hAnsi="Avenir Light" w:cs="Arial"/>
+          <w:color w:val="000000"/>
+          <w:sz w:val="20"/>
+          <w:szCs w:val="20"/>
+        </w:rPr>
+        <w:t>ocessing needs for ML pipelines</w:t>
       </w:r>
     </w:p>
     <w:p>
@@ -1628,7 +1872,25 @@
           <w:sz w:val="20"/>
           <w:szCs w:val="20"/>
         </w:rPr>
-        <w:t>Understanding the benefits and limitations of Cube technologies.</w:t>
+        <w:t>Outline</w:t>
+      </w:r>
+      <w:r>
+        <w:rPr>
+          <w:rFonts w:ascii="Avenir Light" w:hAnsi="Avenir Light" w:cs="Arial"/>
+          <w:color w:val="000000"/>
+          <w:sz w:val="20"/>
+          <w:szCs w:val="20"/>
+        </w:rPr>
+        <w:t xml:space="preserve"> the benefits and l</w:t>
+      </w:r>
+      <w:r>
+        <w:rPr>
+          <w:rFonts w:ascii="Avenir Light" w:hAnsi="Avenir Light" w:cs="Arial"/>
+          <w:color w:val="000000"/>
+          <w:sz w:val="20"/>
+          <w:szCs w:val="20"/>
+        </w:rPr>
+        <w:t>imitations of Cube technologies</w:t>
       </w:r>
     </w:p>
     <w:p>
@@ -1652,7 +1914,35 @@
           <w:sz w:val="20"/>
           <w:szCs w:val="20"/>
         </w:rPr>
-        <w:t>Sampling and filtering for data streams.</w:t>
+        <w:lastRenderedPageBreak/>
+        <w:t>Examine sampling</w:t>
+      </w:r>
+      <w:r>
+        <w:rPr>
+          <w:rFonts w:ascii="Avenir Light" w:hAnsi="Avenir Light" w:cs="Arial"/>
+          <w:color w:val="000000"/>
+          <w:sz w:val="20"/>
+          <w:szCs w:val="20"/>
+        </w:rPr>
+        <w:t xml:space="preserve"> and filter</w:t>
+      </w:r>
+      <w:r>
+        <w:rPr>
+          <w:rFonts w:ascii="Avenir Light" w:hAnsi="Avenir Light" w:cs="Arial"/>
+          <w:color w:val="000000"/>
+          <w:sz w:val="20"/>
+          <w:szCs w:val="20"/>
+        </w:rPr>
+        <w:t>ing</w:t>
+      </w:r>
+      <w:r>
+        <w:rPr>
+          <w:rFonts w:ascii="Avenir Light" w:hAnsi="Avenir Light" w:cs="Arial"/>
+          <w:color w:val="000000"/>
+          <w:sz w:val="20"/>
+          <w:szCs w:val="20"/>
+        </w:rPr>
+        <w:t xml:space="preserve"> for data streams</w:t>
       </w:r>
     </w:p>
     <w:p>
@@ -1719,7 +2009,7 @@
           <w:sz w:val="20"/>
           <w:szCs w:val="20"/>
         </w:rPr>
-        <w:t>Review of core concepts.</w:t>
+        <w:t>Review core concepts</w:t>
       </w:r>
     </w:p>
     <w:p>
@@ -1743,10 +2033,44 @@
           <w:sz w:val="20"/>
           <w:szCs w:val="20"/>
         </w:rPr>
-        <w:t>Interviews with 3 thought leaders in Data Analytics.</w:t>
-      </w:r>
-      <w:bookmarkStart w:id="0" w:name="_GoBack"/>
-      <w:bookmarkEnd w:id="0"/>
+        <w:t>Delve into i</w:t>
+      </w:r>
+      <w:r>
+        <w:rPr>
+          <w:rFonts w:ascii="Avenir Light" w:hAnsi="Avenir Light" w:cs="Arial"/>
+          <w:color w:val="000000"/>
+          <w:sz w:val="20"/>
+          <w:szCs w:val="20"/>
+        </w:rPr>
+        <w:t>nterviews with</w:t>
+      </w:r>
+      <w:r>
+        <w:rPr>
+          <w:rFonts w:ascii="Avenir Light" w:hAnsi="Avenir Light" w:cs="Arial"/>
+          <w:color w:val="000000"/>
+          <w:sz w:val="20"/>
+          <w:szCs w:val="20"/>
+        </w:rPr>
+        <w:t xml:space="preserve"> three</w:t>
+      </w:r>
+      <w:r>
+        <w:rPr>
+          <w:rFonts w:ascii="Avenir Light" w:hAnsi="Avenir Light" w:cs="Arial"/>
+          <w:color w:val="000000"/>
+          <w:sz w:val="20"/>
+          <w:szCs w:val="20"/>
+        </w:rPr>
+        <w:t xml:space="preserve"> th</w:t>
+      </w:r>
+      <w:r>
+        <w:rPr>
+          <w:rFonts w:ascii="Avenir Light" w:hAnsi="Avenir Light" w:cs="Arial"/>
+          <w:color w:val="000000"/>
+          <w:sz w:val="20"/>
+          <w:szCs w:val="20"/>
+        </w:rPr>
+        <w:t>ought leaders in data analytics</w:t>
+      </w:r>
     </w:p>
     <w:p>
       <w:pPr>

</xml_diff>